<commit_message>
Documentos de casos de uso feito!
</commit_message>
<xml_diff>
--- a/database/Caso de Uso - Deyvison Rodrigo.docx
+++ b/database/Caso de Uso - Deyvison Rodrigo.docx
@@ -4,16 +4,17 @@
   <w:body>
     <w:p>
       <w:pPr>
-        <w:pStyle w:val="Title"/>
+        <w:pStyle w:val="Ttulododocumento"/>
+        <w:jc w:val="both"/>
         <w:rPr>
-          <w:rStyle w:val="Emphasis"/>
+          <w:rStyle w:val="Nfase"/>
           <w:sz w:val="44"/>
           <w:szCs w:val="44"/>
         </w:rPr>
       </w:pPr>
       <w:r>
         <w:rPr>
-          <w:rStyle w:val="Emphasis"/>
+          <w:rStyle w:val="Nfase"/>
           <w:sz w:val="44"/>
           <w:szCs w:val="44"/>
         </w:rPr>
@@ -21,25 +22,17 @@
       </w:r>
       <w:r>
         <w:rPr>
-          <w:rStyle w:val="Emphasis"/>
+          <w:rStyle w:val="Nfase"/>
           <w:sz w:val="44"/>
           <w:szCs w:val="44"/>
         </w:rPr>
-        <w:t>Verificar, Emprestar ou Devolver Exemplares</w:t>
-      </w:r>
-      <w:r>
-        <w:rPr>
-          <w:rStyle w:val="Emphasis"/>
-          <w:sz w:val="44"/>
-          <w:szCs w:val="44"/>
-        </w:rPr>
-        <w:tab/>
+        <w:t>Realizar Empréstimo</w:t>
       </w:r>
     </w:p>
     <w:tbl>
       <w:tblPr>
         <w:jc w:val="left"/>
-        <w:tblInd w:w="0" w:type="dxa"/>
+        <w:tblInd w:w="-5" w:type="dxa"/>
         <w:tblBorders>
           <w:top w:val="single" w:sz="4" w:space="0" w:color="00000A"/>
           <w:left w:val="single" w:sz="4" w:space="0" w:color="00000A"/>
@@ -50,7 +43,7 @@
         </w:tblBorders>
         <w:tblCellMar>
           <w:top w:w="0" w:type="dxa"/>
-          <w:left w:w="108" w:type="dxa"/>
+          <w:left w:w="103" w:type="dxa"/>
           <w:bottom w:w="0" w:type="dxa"/>
           <w:right w:w="108" w:type="dxa"/>
         </w:tblCellMar>
@@ -74,9 +67,9 @@
               <w:right w:val="single" w:sz="4" w:space="0" w:color="00000A"/>
               <w:insideV w:val="single" w:sz="4" w:space="0" w:color="00000A"/>
             </w:tcBorders>
-            <w:shd w:fill="auto" w:val="clear"/>
+            <w:shd w:fill="FFFFFF" w:val="clear"/>
             <w:tcMar>
-              <w:left w:w="108" w:type="dxa"/>
+              <w:left w:w="103" w:type="dxa"/>
             </w:tcMar>
           </w:tcPr>
           <w:p>
@@ -106,9 +99,9 @@
               <w:right w:val="single" w:sz="4" w:space="0" w:color="00000A"/>
               <w:insideV w:val="single" w:sz="4" w:space="0" w:color="00000A"/>
             </w:tcBorders>
-            <w:shd w:fill="auto" w:val="clear"/>
+            <w:shd w:fill="FFFFFF" w:val="clear"/>
             <w:tcMar>
-              <w:left w:w="108" w:type="dxa"/>
+              <w:left w:w="103" w:type="dxa"/>
             </w:tcMar>
           </w:tcPr>
           <w:p>
@@ -119,7 +112,7 @@
             </w:pPr>
             <w:r>
               <w:rPr/>
-              <w:t>Verificar, emprestar ou devolver exemplares.</w:t>
+              <w:t>Verificar, Emprestar e Devolver Exemplares</w:t>
             </w:r>
           </w:p>
         </w:tc>
@@ -139,9 +132,9 @@
               <w:right w:val="single" w:sz="4" w:space="0" w:color="00000A"/>
               <w:insideV w:val="single" w:sz="4" w:space="0" w:color="00000A"/>
             </w:tcBorders>
-            <w:shd w:fill="auto" w:val="clear"/>
+            <w:shd w:fill="FFFFFF" w:val="clear"/>
             <w:tcMar>
-              <w:left w:w="108" w:type="dxa"/>
+              <w:left w:w="103" w:type="dxa"/>
             </w:tcMar>
           </w:tcPr>
           <w:p>
@@ -171,9 +164,9 @@
               <w:right w:val="single" w:sz="4" w:space="0" w:color="00000A"/>
               <w:insideV w:val="single" w:sz="4" w:space="0" w:color="00000A"/>
             </w:tcBorders>
-            <w:shd w:fill="auto" w:val="clear"/>
+            <w:shd w:fill="FFFFFF" w:val="clear"/>
             <w:tcMar>
-              <w:left w:w="108" w:type="dxa"/>
+              <w:left w:w="103" w:type="dxa"/>
             </w:tcMar>
           </w:tcPr>
           <w:p>
@@ -204,9 +197,9 @@
               <w:right w:val="single" w:sz="4" w:space="0" w:color="00000A"/>
               <w:insideV w:val="single" w:sz="4" w:space="0" w:color="00000A"/>
             </w:tcBorders>
-            <w:shd w:fill="auto" w:val="clear"/>
+            <w:shd w:fill="FFFFFF" w:val="clear"/>
             <w:tcMar>
-              <w:left w:w="108" w:type="dxa"/>
+              <w:left w:w="103" w:type="dxa"/>
             </w:tcMar>
           </w:tcPr>
           <w:p>
@@ -236,9 +229,9 @@
               <w:right w:val="single" w:sz="4" w:space="0" w:color="00000A"/>
               <w:insideV w:val="single" w:sz="4" w:space="0" w:color="00000A"/>
             </w:tcBorders>
-            <w:shd w:fill="auto" w:val="clear"/>
+            <w:shd w:fill="FFFFFF" w:val="clear"/>
             <w:tcMar>
-              <w:left w:w="108" w:type="dxa"/>
+              <w:left w:w="103" w:type="dxa"/>
             </w:tcMar>
           </w:tcPr>
           <w:p>
@@ -269,9 +262,9 @@
               <w:right w:val="single" w:sz="4" w:space="0" w:color="00000A"/>
               <w:insideV w:val="single" w:sz="4" w:space="0" w:color="00000A"/>
             </w:tcBorders>
-            <w:shd w:fill="auto" w:val="clear"/>
+            <w:shd w:fill="FFFFFF" w:val="clear"/>
             <w:tcMar>
-              <w:left w:w="108" w:type="dxa"/>
+              <w:left w:w="103" w:type="dxa"/>
             </w:tcMar>
           </w:tcPr>
           <w:p>
@@ -301,9 +294,9 @@
               <w:right w:val="single" w:sz="4" w:space="0" w:color="00000A"/>
               <w:insideV w:val="single" w:sz="4" w:space="0" w:color="00000A"/>
             </w:tcBorders>
-            <w:shd w:fill="auto" w:val="clear"/>
+            <w:shd w:fill="FFFFFF" w:val="clear"/>
             <w:tcMar>
-              <w:left w:w="108" w:type="dxa"/>
+              <w:left w:w="103" w:type="dxa"/>
             </w:tcMar>
           </w:tcPr>
           <w:p>
@@ -334,9 +327,9 @@
               <w:right w:val="single" w:sz="4" w:space="0" w:color="00000A"/>
               <w:insideV w:val="single" w:sz="4" w:space="0" w:color="00000A"/>
             </w:tcBorders>
-            <w:shd w:fill="auto" w:val="clear"/>
+            <w:shd w:fill="FFFFFF" w:val="clear"/>
             <w:tcMar>
-              <w:left w:w="108" w:type="dxa"/>
+              <w:left w:w="103" w:type="dxa"/>
             </w:tcMar>
           </w:tcPr>
           <w:p>
@@ -366,9 +359,9 @@
               <w:right w:val="single" w:sz="4" w:space="0" w:color="00000A"/>
               <w:insideV w:val="single" w:sz="4" w:space="0" w:color="00000A"/>
             </w:tcBorders>
-            <w:shd w:fill="auto" w:val="clear"/>
+            <w:shd w:fill="FFFFFF" w:val="clear"/>
             <w:tcMar>
-              <w:left w:w="108" w:type="dxa"/>
+              <w:left w:w="103" w:type="dxa"/>
             </w:tcMar>
           </w:tcPr>
           <w:p>
@@ -432,9 +425,9 @@
               <w:right w:val="single" w:sz="4" w:space="0" w:color="00000A"/>
               <w:insideV w:val="single" w:sz="4" w:space="0" w:color="00000A"/>
             </w:tcBorders>
-            <w:shd w:fill="auto" w:val="clear"/>
+            <w:shd w:fill="FFFFFF" w:val="clear"/>
             <w:tcMar>
-              <w:left w:w="108" w:type="dxa"/>
+              <w:left w:w="103" w:type="dxa"/>
             </w:tcMar>
           </w:tcPr>
           <w:p>
@@ -464,9 +457,9 @@
               <w:right w:val="single" w:sz="4" w:space="0" w:color="00000A"/>
               <w:insideV w:val="single" w:sz="4" w:space="0" w:color="00000A"/>
             </w:tcBorders>
-            <w:shd w:fill="auto" w:val="clear"/>
+            <w:shd w:fill="FFFFFF" w:val="clear"/>
             <w:tcMar>
-              <w:left w:w="108" w:type="dxa"/>
+              <w:left w:w="103" w:type="dxa"/>
             </w:tcMar>
           </w:tcPr>
           <w:p>
@@ -549,9 +542,9 @@
               <w:right w:val="single" w:sz="4" w:space="0" w:color="00000A"/>
               <w:insideV w:val="single" w:sz="4" w:space="0" w:color="00000A"/>
             </w:tcBorders>
-            <w:shd w:fill="auto" w:val="clear"/>
+            <w:shd w:fill="FFFFFF" w:val="clear"/>
             <w:tcMar>
-              <w:left w:w="108" w:type="dxa"/>
+              <w:left w:w="103" w:type="dxa"/>
             </w:tcMar>
           </w:tcPr>
           <w:p>
@@ -581,9 +574,9 @@
               <w:right w:val="single" w:sz="4" w:space="0" w:color="00000A"/>
               <w:insideV w:val="single" w:sz="4" w:space="0" w:color="00000A"/>
             </w:tcBorders>
-            <w:shd w:fill="auto" w:val="clear"/>
+            <w:shd w:fill="FFFFFF" w:val="clear"/>
             <w:tcMar>
-              <w:left w:w="108" w:type="dxa"/>
+              <w:left w:w="103" w:type="dxa"/>
             </w:tcMar>
           </w:tcPr>
           <w:p>
@@ -603,6 +596,11 @@
     <w:p>
       <w:pPr>
         <w:pStyle w:val="Normal"/>
+        <w:widowControl/>
+        <w:suppressAutoHyphens w:val="true"/>
+        <w:bidi w:val="0"/>
+        <w:spacing w:lineRule="auto" w:line="276" w:before="0" w:after="200"/>
+        <w:jc w:val="left"/>
         <w:rPr/>
       </w:pPr>
       <w:r>
@@ -1003,7 +1001,7 @@
     </w:pPr>
     <w:rPr>
       <w:rFonts w:ascii="Calibri" w:hAnsi="Calibri" w:eastAsia="Droid Sans Fallback" w:cs=""/>
-      <w:color w:val="auto"/>
+      <w:color w:val="00000A"/>
       <w:sz w:val="22"/>
       <w:szCs w:val="22"/>
       <w:lang w:val="pt-BR" w:eastAsia="en-US" w:bidi="ar-SA"/>
@@ -1030,8 +1028,8 @@
       <w:szCs w:val="52"/>
     </w:rPr>
   </w:style>
-  <w:style w:type="character" w:styleId="Emphasis">
-    <w:name w:val="Emphasis"/>
+  <w:style w:type="character" w:styleId="Nfase">
+    <w:name w:val="Ênfase"/>
     <w:uiPriority w:val="20"/>
     <w:qFormat/>
     <w:rsid w:val="00866b41"/>
@@ -1041,10 +1039,10 @@
       <w:iCs/>
     </w:rPr>
   </w:style>
-  <w:style w:type="paragraph" w:styleId="Heading">
-    <w:name w:val="Heading"/>
+  <w:style w:type="paragraph" w:styleId="Ttulo">
+    <w:name w:val="Título"/>
     <w:basedOn w:val="Normal"/>
-    <w:next w:val="TextBody"/>
+    <w:next w:val="Corpodotexto"/>
     <w:pPr>
       <w:keepNext/>
       <w:spacing w:before="240" w:after="120"/>
@@ -1055,24 +1053,24 @@
       <w:szCs w:val="28"/>
     </w:rPr>
   </w:style>
-  <w:style w:type="paragraph" w:styleId="TextBody">
-    <w:name w:val="Text Body"/>
+  <w:style w:type="paragraph" w:styleId="Corpodotexto">
+    <w:name w:val="Corpo do texto"/>
     <w:basedOn w:val="Normal"/>
     <w:pPr>
       <w:spacing w:lineRule="auto" w:line="288" w:before="0" w:after="140"/>
     </w:pPr>
     <w:rPr/>
   </w:style>
-  <w:style w:type="paragraph" w:styleId="List">
-    <w:name w:val="List"/>
-    <w:basedOn w:val="TextBody"/>
+  <w:style w:type="paragraph" w:styleId="Lista">
+    <w:name w:val="Lista"/>
+    <w:basedOn w:val="Corpodotexto"/>
     <w:pPr/>
     <w:rPr>
       <w:rFonts w:cs="FreeSans"/>
     </w:rPr>
   </w:style>
-  <w:style w:type="paragraph" w:styleId="Caption">
-    <w:name w:val="Caption"/>
+  <w:style w:type="paragraph" w:styleId="Legenda">
+    <w:name w:val="Legenda"/>
     <w:basedOn w:val="Normal"/>
     <w:pPr>
       <w:suppressLineNumbers/>
@@ -1086,8 +1084,8 @@
       <w:szCs w:val="24"/>
     </w:rPr>
   </w:style>
-  <w:style w:type="paragraph" w:styleId="Index">
-    <w:name w:val="Index"/>
+  <w:style w:type="paragraph" w:styleId="Ndice">
+    <w:name w:val="Índice"/>
     <w:basedOn w:val="Normal"/>
     <w:pPr>
       <w:suppressLineNumbers/>
@@ -1096,8 +1094,8 @@
       <w:rFonts w:cs="FreeSans"/>
     </w:rPr>
   </w:style>
-  <w:style w:type="paragraph" w:styleId="Title">
-    <w:name w:val="Title"/>
+  <w:style w:type="paragraph" w:styleId="Ttulododocumento">
+    <w:name w:val="Título do documento"/>
     <w:uiPriority w:val="10"/>
     <w:qFormat/>
     <w:link w:val="TtuloChar"/>

</xml_diff>